<commit_message>
Added .yml file and some code changes
</commit_message>
<xml_diff>
--- a/Docs/Steam API STP.docx
+++ b/Docs/Steam API STP.docx
@@ -2,20 +2,27 @@
 <file path=word/document.xml><?xml version="1.0" encoding="utf-8"?>
 <w:document xmlns:wpc="http://schemas.microsoft.com/office/word/2010/wordprocessingCanvas" xmlns:cx="http://schemas.microsoft.com/office/drawing/2014/chartex" xmlns:cx1="http://schemas.microsoft.com/office/drawing/2015/9/8/chartex" xmlns:cx2="http://schemas.microsoft.com/office/drawing/2015/10/21/chartex" xmlns:cx3="http://schemas.microsoft.com/office/drawing/2016/5/9/chartex" xmlns:cx4="http://schemas.microsoft.com/office/drawing/2016/5/10/chartex" xmlns:cx5="http://schemas.microsoft.com/office/drawing/2016/5/11/chartex" xmlns:cx6="http://schemas.microsoft.com/office/drawing/2016/5/12/chartex" xmlns:cx7="http://schemas.microsoft.com/office/drawing/2016/5/13/chartex" xmlns:cx8="http://schemas.microsoft.com/office/drawing/2016/5/14/chartex" xmlns:mc="http://schemas.openxmlformats.org/markup-compatibility/2006" xmlns:aink="http://schemas.microsoft.com/office/drawing/2016/ink" xmlns:am3d="http://schemas.microsoft.com/office/drawing/2017/model3d" xmlns:o="urn:schemas-microsoft-com:office:office" xmlns:oel="http://schemas.microsoft.com/office/2019/extlst" xmlns:r="http://schemas.openxmlformats.org/officeDocument/2006/relationships" xmlns:m="http://schemas.openxmlformats.org/officeDocument/2006/math" xmlns:v="urn:schemas-microsoft-com:vml" xmlns:wp14="http://schemas.microsoft.com/office/word/2010/wordprocessingDrawing" xmlns:wp="http://schemas.openxmlformats.org/drawingml/2006/wordprocessingDrawing" xmlns:w10="urn:schemas-microsoft-com:office:word" xmlns:w="http://schemas.openxmlformats.org/wordprocessingml/2006/main" xmlns:w14="http://schemas.microsoft.com/office/word/2010/wordml" xmlns:w15="http://schemas.microsoft.com/office/word/2012/wordml" xmlns:w16cex="http://schemas.microsoft.com/office/word/2018/wordml/cex" xmlns:w16cid="http://schemas.microsoft.com/office/word/2016/wordml/cid" xmlns:w16="http://schemas.microsoft.com/office/word/2018/wordml" xmlns:w16sdtdh="http://schemas.microsoft.com/office/word/2020/wordml/sdtdatahash" xmlns:w16se="http://schemas.microsoft.com/office/word/2015/wordml/symex" xmlns:wpg="http://schemas.microsoft.com/office/word/2010/wordprocessingGroup" xmlns:wpi="http://schemas.microsoft.com/office/word/2010/wordprocessingInk" xmlns:wne="http://schemas.microsoft.com/office/word/2006/wordml" xmlns:wps="http://schemas.microsoft.com/office/word/2010/wordprocessingShape" mc:Ignorable="w14 w15 w16se w16cid w16 w16cex w16sdtdh wp14">
   <w:body>
+    <w:p/>
+    <w:p/>
+    <w:p/>
+    <w:p/>
+    <w:p/>
+    <w:p/>
+    <w:p/>
     <w:p>
       <w:pPr>
         <w:pStyle w:val="IntenseQuote"/>
         <w:rPr>
-          <w:sz w:val="36"/>
-          <w:szCs w:val="36"/>
+          <w:rStyle w:val="BookTitle"/>
+          <w:sz w:val="48"/>
+          <w:szCs w:val="48"/>
         </w:rPr>
       </w:pPr>
       <w:r>
         <w:rPr>
-          <w:b/>
-          <w:bCs/>
-          <w:sz w:val="36"/>
-          <w:szCs w:val="36"/>
+          <w:rStyle w:val="BookTitle"/>
+          <w:sz w:val="48"/>
+          <w:szCs w:val="48"/>
         </w:rPr>
         <w:t>Steam API</w:t>
       </w:r>
@@ -24,98 +31,27 @@
       <w:pPr>
         <w:pStyle w:val="IntenseQuote"/>
         <w:rPr>
-          <w:sz w:val="36"/>
-          <w:szCs w:val="36"/>
+          <w:rStyle w:val="BookTitle"/>
+          <w:sz w:val="48"/>
+          <w:szCs w:val="48"/>
         </w:rPr>
       </w:pPr>
       <w:r>
         <w:rPr>
-          <w:sz w:val="36"/>
-          <w:szCs w:val="36"/>
+          <w:rStyle w:val="BookTitle"/>
+          <w:sz w:val="48"/>
+          <w:szCs w:val="48"/>
         </w:rPr>
         <w:t>Software Test Plan</w:t>
       </w:r>
     </w:p>
+    <w:p/>
     <w:p>
       <w:pPr>
         <w:jc w:val="center"/>
       </w:pPr>
     </w:p>
-    <w:p>
-      <w:pPr>
-        <w:jc w:val="center"/>
-      </w:pPr>
-    </w:p>
-    <w:p>
-      <w:pPr>
-        <w:jc w:val="center"/>
-      </w:pPr>
-    </w:p>
-    <w:p>
-      <w:pPr>
-        <w:jc w:val="center"/>
-      </w:pPr>
-    </w:p>
-    <w:p>
-      <w:pPr>
-        <w:jc w:val="center"/>
-      </w:pPr>
-    </w:p>
-    <w:p>
-      <w:pPr>
-        <w:jc w:val="center"/>
-      </w:pPr>
-    </w:p>
-    <w:p>
-      <w:pPr>
-        <w:jc w:val="center"/>
-      </w:pPr>
-    </w:p>
-    <w:p>
-      <w:pPr>
-        <w:jc w:val="center"/>
-      </w:pPr>
-    </w:p>
-    <w:p>
-      <w:pPr>
-        <w:jc w:val="center"/>
-      </w:pPr>
-    </w:p>
-    <w:p>
-      <w:pPr>
-        <w:jc w:val="center"/>
-      </w:pPr>
-    </w:p>
-    <w:p>
-      <w:pPr>
-        <w:jc w:val="center"/>
-      </w:pPr>
-    </w:p>
-    <w:p>
-      <w:pPr>
-        <w:jc w:val="center"/>
-      </w:pPr>
-    </w:p>
-    <w:p>
-      <w:pPr>
-        <w:jc w:val="center"/>
-      </w:pPr>
-    </w:p>
-    <w:p>
-      <w:pPr>
-        <w:jc w:val="center"/>
-      </w:pPr>
-    </w:p>
-    <w:p>
-      <w:pPr>
-        <w:jc w:val="center"/>
-      </w:pPr>
-    </w:p>
-    <w:p>
-      <w:pPr>
-        <w:jc w:val="center"/>
-      </w:pPr>
-    </w:p>
+    <w:p/>
     <w:p>
       <w:pPr>
         <w:jc w:val="center"/>
@@ -169,10 +105,10 @@
         <w:tblLook w:val="04A0" w:firstRow="1" w:lastRow="0" w:firstColumn="1" w:lastColumn="0" w:noHBand="0" w:noVBand="1"/>
       </w:tblPr>
       <w:tblGrid>
-        <w:gridCol w:w="2804"/>
-        <w:gridCol w:w="1577"/>
-        <w:gridCol w:w="2287"/>
-        <w:gridCol w:w="3712"/>
+        <w:gridCol w:w="2754"/>
+        <w:gridCol w:w="1733"/>
+        <w:gridCol w:w="2247"/>
+        <w:gridCol w:w="3646"/>
       </w:tblGrid>
       <w:tr>
         <w:trPr>
@@ -442,7 +378,19 @@
                 <w:lang w:eastAsia="en-IL"/>
                 <w14:ligatures w14:val="none"/>
               </w:rPr>
-              <w:t>24.2.2024</w:t>
+              <w:t>09.03</w:t>
+            </w:r>
+            <w:r>
+              <w:rPr>
+                <w:rFonts w:ascii="Segoe UI" w:eastAsia="Times New Roman" w:hAnsi="Segoe UI" w:cs="Segoe UI"/>
+                <w:color w:val="000000" w:themeColor="text1"/>
+                <w:kern w:val="0"/>
+                <w:sz w:val="21"/>
+                <w:szCs w:val="21"/>
+                <w:lang w:eastAsia="en-IL"/>
+                <w14:ligatures w14:val="none"/>
+              </w:rPr>
+              <w:t>.2024</w:t>
             </w:r>
           </w:p>
         </w:tc>
@@ -528,6 +476,11 @@
         </w:tc>
       </w:tr>
     </w:tbl>
+    <w:p/>
+    <w:p/>
+    <w:p/>
+    <w:p/>
+    <w:p/>
     <w:p/>
     <w:p>
       <w:pPr>
@@ -659,7 +612,7 @@
                 <w:noProof/>
                 <w:webHidden/>
               </w:rPr>
-              <w:t>2</w:t>
+              <w:t>3</w:t>
             </w:r>
             <w:r>
               <w:rPr>
@@ -2334,7 +2287,15 @@
     </w:p>
     <w:p>
       <w:r>
-        <w:t>Functional tests validate the behavior of various endpoints provided by the Steam API. These tests cover functionalities such as retrieving app details, searching the store, managing reviews, and handling currency conversions.</w:t>
+        <w:t xml:space="preserve">Functional tests validate the </w:t>
+      </w:r>
+      <w:proofErr w:type="spellStart"/>
+      <w:r>
+        <w:t>behavior</w:t>
+      </w:r>
+      <w:proofErr w:type="spellEnd"/>
+      <w:r>
+        <w:t xml:space="preserve"> of various endpoints provided by the Steam API. These tests cover functionalities such as retrieving app details, searching the store, managing reviews, and handling currency conversions.</w:t>
       </w:r>
     </w:p>
     <w:p>
@@ -2344,6 +2305,7 @@
           <w:numId w:val="3"/>
         </w:numPr>
       </w:pPr>
+      <w:proofErr w:type="spellStart"/>
       <w:r>
         <w:rPr>
           <w:b/>
@@ -2351,6 +2313,7 @@
         </w:rPr>
         <w:t>Test_get_app_name</w:t>
       </w:r>
+      <w:proofErr w:type="spellEnd"/>
       <w:r>
         <w:t>: Retrieve the name of an application using the Steam API.</w:t>
       </w:r>
@@ -2362,6 +2325,7 @@
           <w:numId w:val="3"/>
         </w:numPr>
       </w:pPr>
+      <w:proofErr w:type="spellStart"/>
       <w:r>
         <w:rPr>
           <w:b/>
@@ -2369,6 +2333,7 @@
         </w:rPr>
         <w:t>Test_store_search</w:t>
       </w:r>
+      <w:proofErr w:type="spellEnd"/>
       <w:r>
         <w:t>: Search for applications or items within the Steam store.</w:t>
       </w:r>
@@ -2380,6 +2345,7 @@
           <w:numId w:val="3"/>
         </w:numPr>
       </w:pPr>
+      <w:proofErr w:type="spellStart"/>
       <w:r>
         <w:rPr>
           <w:b/>
@@ -2387,6 +2353,7 @@
         </w:rPr>
         <w:t>Test_get_app_details</w:t>
       </w:r>
+      <w:proofErr w:type="spellEnd"/>
       <w:r>
         <w:t>: Retrieve general app details.</w:t>
       </w:r>
@@ -2398,6 +2365,7 @@
           <w:numId w:val="3"/>
         </w:numPr>
       </w:pPr>
+      <w:proofErr w:type="spellStart"/>
       <w:r>
         <w:rPr>
           <w:b/>
@@ -2405,6 +2373,7 @@
         </w:rPr>
         <w:t>Test_get_app_review</w:t>
       </w:r>
+      <w:proofErr w:type="spellEnd"/>
       <w:r>
         <w:t>: Retrieve reviews for a specific application.</w:t>
       </w:r>
@@ -2416,6 +2385,7 @@
           <w:numId w:val="3"/>
         </w:numPr>
       </w:pPr>
+      <w:proofErr w:type="spellStart"/>
       <w:r>
         <w:rPr>
           <w:b/>
@@ -2423,6 +2393,7 @@
         </w:rPr>
         <w:t>Test_filtering_review_by_max_play_time</w:t>
       </w:r>
+      <w:proofErr w:type="spellEnd"/>
       <w:r>
         <w:t>: Filter reviews based on the maximum playtime.</w:t>
       </w:r>
@@ -2434,6 +2405,7 @@
           <w:numId w:val="3"/>
         </w:numPr>
       </w:pPr>
+      <w:proofErr w:type="spellStart"/>
       <w:r>
         <w:rPr>
           <w:b/>
@@ -2441,6 +2413,7 @@
         </w:rPr>
         <w:t>Test_filtering_review_range_of_play_time</w:t>
       </w:r>
+      <w:proofErr w:type="spellEnd"/>
       <w:r>
         <w:t>: Filter reviews based on a range of playtime.</w:t>
       </w:r>
@@ -2452,6 +2425,7 @@
           <w:numId w:val="3"/>
         </w:numPr>
       </w:pPr>
+      <w:proofErr w:type="spellStart"/>
       <w:r>
         <w:rPr>
           <w:b/>
@@ -2459,6 +2433,7 @@
         </w:rPr>
         <w:t>Test_filtering_review_by_min_play_time</w:t>
       </w:r>
+      <w:proofErr w:type="spellEnd"/>
       <w:r>
         <w:t>: Filter reviews based on the minimum playtime.</w:t>
       </w:r>
@@ -2470,6 +2445,7 @@
           <w:numId w:val="3"/>
         </w:numPr>
       </w:pPr>
+      <w:proofErr w:type="spellStart"/>
       <w:r>
         <w:rPr>
           <w:b/>
@@ -2477,6 +2453,7 @@
         </w:rPr>
         <w:t>Test_default_app_review_number</w:t>
       </w:r>
+      <w:proofErr w:type="spellEnd"/>
       <w:r>
         <w:t>: Verify the default number of reviews displayed for an application.</w:t>
       </w:r>
@@ -2488,6 +2465,7 @@
           <w:numId w:val="3"/>
         </w:numPr>
       </w:pPr>
+      <w:proofErr w:type="spellStart"/>
       <w:r>
         <w:rPr>
           <w:b/>
@@ -2495,6 +2473,7 @@
         </w:rPr>
         <w:t>Test_changing_default_app_review_number</w:t>
       </w:r>
+      <w:proofErr w:type="spellEnd"/>
       <w:r>
         <w:t>: Change the default number of reviews displayed for an application.</w:t>
       </w:r>
@@ -2506,6 +2485,7 @@
           <w:numId w:val="3"/>
         </w:numPr>
       </w:pPr>
+      <w:proofErr w:type="spellStart"/>
       <w:r>
         <w:rPr>
           <w:b/>
@@ -2513,6 +2493,7 @@
         </w:rPr>
         <w:t>Test_advanced_search</w:t>
       </w:r>
+      <w:proofErr w:type="spellEnd"/>
       <w:r>
         <w:t>: Test the advanced search functionality provided by the Steam API.</w:t>
       </w:r>
@@ -2524,6 +2505,7 @@
           <w:numId w:val="3"/>
         </w:numPr>
       </w:pPr>
+      <w:proofErr w:type="spellStart"/>
       <w:r>
         <w:rPr>
           <w:b/>
@@ -2531,6 +2513,7 @@
         </w:rPr>
         <w:t>Test_store_search_found_apps</w:t>
       </w:r>
+      <w:proofErr w:type="spellEnd"/>
       <w:r>
         <w:t>: Verify that search results return found applications.</w:t>
       </w:r>
@@ -2542,6 +2525,7 @@
           <w:numId w:val="3"/>
         </w:numPr>
       </w:pPr>
+      <w:proofErr w:type="spellStart"/>
       <w:r>
         <w:rPr>
           <w:b/>
@@ -2549,6 +2533,7 @@
         </w:rPr>
         <w:t>Test_sorting_by_DESC_price_advanced_search</w:t>
       </w:r>
+      <w:proofErr w:type="spellEnd"/>
       <w:r>
         <w:t>: Sort search results in descending order based on price.</w:t>
       </w:r>
@@ -2560,6 +2545,7 @@
           <w:numId w:val="3"/>
         </w:numPr>
       </w:pPr>
+      <w:proofErr w:type="spellStart"/>
       <w:r>
         <w:rPr>
           <w:b/>
@@ -2567,6 +2553,7 @@
         </w:rPr>
         <w:t>Test_sorting_by_ACS_price_advanced_search</w:t>
       </w:r>
+      <w:proofErr w:type="spellEnd"/>
       <w:r>
         <w:t>: Sort search results in ascending order based on price.</w:t>
       </w:r>
@@ -2593,6 +2580,7 @@
           <w:numId w:val="3"/>
         </w:numPr>
       </w:pPr>
+      <w:proofErr w:type="spellStart"/>
       <w:r>
         <w:rPr>
           <w:b/>
@@ -2600,6 +2588,7 @@
         </w:rPr>
         <w:t>Test_get_app_details_currency_us</w:t>
       </w:r>
+      <w:proofErr w:type="spellEnd"/>
       <w:r>
         <w:t>: Retrieve detailed information about an application with pricing in US dollars.</w:t>
       </w:r>
@@ -2611,6 +2600,7 @@
           <w:numId w:val="3"/>
         </w:numPr>
       </w:pPr>
+      <w:proofErr w:type="spellStart"/>
       <w:r>
         <w:rPr>
           <w:b/>
@@ -2618,6 +2608,7 @@
         </w:rPr>
         <w:t>Test_get_app_details_currency_IL</w:t>
       </w:r>
+      <w:proofErr w:type="spellEnd"/>
       <w:r>
         <w:t>: Retrieve app details with pricing in Israeli Shekel.</w:t>
       </w:r>
@@ -2629,6 +2620,7 @@
           <w:numId w:val="3"/>
         </w:numPr>
       </w:pPr>
+      <w:proofErr w:type="spellStart"/>
       <w:r>
         <w:rPr>
           <w:b/>
@@ -2636,6 +2628,7 @@
         </w:rPr>
         <w:t>Test_get_app_details_currency_uk</w:t>
       </w:r>
+      <w:proofErr w:type="spellEnd"/>
       <w:r>
         <w:t>: Retrieve app details with pricing in UK pounds.</w:t>
       </w:r>
@@ -2647,6 +2640,7 @@
           <w:numId w:val="3"/>
         </w:numPr>
       </w:pPr>
+      <w:proofErr w:type="spellStart"/>
       <w:r>
         <w:rPr>
           <w:b/>
@@ -2654,6 +2648,7 @@
         </w:rPr>
         <w:t>Test_changing_app_review_language</w:t>
       </w:r>
+      <w:proofErr w:type="spellEnd"/>
       <w:r>
         <w:t>: Change the language used for application reviews.</w:t>
       </w:r>
@@ -2850,7 +2845,15 @@
         <w:t>Test Lead</w:t>
       </w:r>
       <w:r>
-        <w:t>: Plans and executes testing activities, analyzes requirements, and presents test results.</w:t>
+        <w:t xml:space="preserve">: Plans and executes testing activities, </w:t>
+      </w:r>
+      <w:proofErr w:type="spellStart"/>
+      <w:r>
+        <w:t>analyzes</w:t>
+      </w:r>
+      <w:proofErr w:type="spellEnd"/>
+      <w:r>
+        <w:t xml:space="preserve"> requirements, and presents test results.</w:t>
       </w:r>
     </w:p>
     <w:p>
@@ -5021,6 +5024,20 @@
       <w:u w:val="single"/>
     </w:rPr>
   </w:style>
+  <w:style w:type="character" w:styleId="BookTitle">
+    <w:name w:val="Book Title"/>
+    <w:basedOn w:val="DefaultParagraphFont"/>
+    <w:uiPriority w:val="33"/>
+    <w:qFormat/>
+    <w:rsid w:val="00AA34BE"/>
+    <w:rPr>
+      <w:b/>
+      <w:bCs/>
+      <w:i/>
+      <w:iCs/>
+      <w:spacing w:val="5"/>
+    </w:rPr>
+  </w:style>
 </w:styles>
 </file>
 

</xml_diff>